<commit_message>
Added DWM Practical 6
</commit_message>
<xml_diff>
--- a/sem5/DWM/Practical 6/68_AdnanShaikh_EXP6_CN_TE.docx
+++ b/sem5/DWM/Practical 6/68_AdnanShaikh_EXP6_CN_TE.docx
@@ -75,10 +75,1379 @@
         </w:rPr>
         <w:t>:</w:t>
       </w:r>
+      <w:r>
+        <w:rPr>
+          <w:rFonts w:ascii="Times New Roman" w:hAnsi="Times New Roman" w:cs="Times New Roman"/>
+          <w:sz w:val="24"/>
+          <w:szCs w:val="24"/>
+        </w:rPr>
+        <w:t xml:space="preserve"> Windows O.S and Weka Tool.</w:t>
+      </w:r>
+    </w:p>
+    <w:p>
+      <w:pPr>
+        <w:jc w:val="both"/>
+        <w:rPr>
+          <w:rFonts w:ascii="Times New Roman" w:hAnsi="Times New Roman" w:cs="Times New Roman"/>
+          <w:sz w:val="24"/>
+          <w:szCs w:val="24"/>
+        </w:rPr>
+      </w:pPr>
+      <w:r>
+        <w:rPr>
+          <w:rFonts w:ascii="Times New Roman" w:hAnsi="Times New Roman" w:cs="Times New Roman"/>
+          <w:sz w:val="24"/>
+          <w:szCs w:val="24"/>
+          <w:u w:val="single"/>
+        </w:rPr>
+        <w:t>Theory</w:t>
+      </w:r>
+      <w:r>
+        <w:rPr>
+          <w:rFonts w:ascii="Times New Roman" w:hAnsi="Times New Roman" w:cs="Times New Roman"/>
+          <w:sz w:val="24"/>
+          <w:szCs w:val="24"/>
+        </w:rPr>
+        <w:t xml:space="preserve">: </w:t>
+      </w:r>
+    </w:p>
+    <w:p>
+      <w:pPr>
+        <w:jc w:val="both"/>
+        <w:rPr>
+          <w:rFonts w:ascii="Times New Roman" w:hAnsi="Times New Roman" w:cs="Times New Roman"/>
+          <w:sz w:val="24"/>
+          <w:szCs w:val="24"/>
+        </w:rPr>
+      </w:pPr>
+      <w:r>
+        <w:rPr>
+          <w:rFonts w:ascii="Times New Roman" w:hAnsi="Times New Roman" w:cs="Times New Roman"/>
+          <w:sz w:val="24"/>
+          <w:szCs w:val="24"/>
+          <w:u w:val="single"/>
+        </w:rPr>
+        <w:t>Weka Tool</w:t>
+      </w:r>
+      <w:r>
+        <w:rPr>
+          <w:rFonts w:ascii="Times New Roman" w:hAnsi="Times New Roman" w:cs="Times New Roman"/>
+          <w:sz w:val="24"/>
+          <w:szCs w:val="24"/>
+        </w:rPr>
+        <w:t>:</w:t>
+      </w:r>
+    </w:p>
+    <w:p>
+      <w:pPr>
+        <w:jc w:val="both"/>
+        <w:rPr>
+          <w:rFonts w:ascii="Times New Roman" w:hAnsi="Times New Roman" w:cs="Times New Roman"/>
+          <w:sz w:val="24"/>
+          <w:szCs w:val="24"/>
+        </w:rPr>
+      </w:pPr>
+      <w:r>
+        <w:rPr>
+          <w:rFonts w:ascii="Times New Roman" w:hAnsi="Times New Roman" w:cs="Times New Roman"/>
+          <w:sz w:val="24"/>
+          <w:szCs w:val="24"/>
+        </w:rPr>
+        <w:t>WEKA - an open source software provides tools for data pre-processing, implementation of several Machine Learning algorithms, and visualization tools so that you can develop machine learning techniques and apply them to real-world data mining problems. What WEKA offers is summarized in the following diagram −</w:t>
+      </w:r>
+    </w:p>
+    <w:p>
+      <w:pPr>
+        <w:jc w:val="both"/>
+        <w:rPr>
+          <w:rFonts w:ascii="Times New Roman" w:hAnsi="Times New Roman" w:cs="Times New Roman"/>
+          <w:sz w:val="24"/>
+          <w:szCs w:val="24"/>
+        </w:rPr>
+      </w:pPr>
+      <w:r>
+        <w:rPr>
+          <w:rFonts w:ascii="Times New Roman" w:hAnsi="Times New Roman" w:cs="Times New Roman"/>
+          <w:sz w:val="24"/>
+          <w:szCs w:val="24"/>
+        </w:rPr>
+        <w:drawing>
+          <wp:inline distT="0" distB="0" distL="0" distR="0" wp14:anchorId="03DF27CE" wp14:editId="7923F6F0">
+            <wp:extent cx="5715000" cy="5135880"/>
+            <wp:effectExtent l="0" t="0" r="0" b="7620"/>
+            <wp:docPr id="3" name="Picture 3" descr="Weka Summarized"/>
+            <wp:cNvGraphicFramePr>
+              <a:graphicFrameLocks xmlns:a="http://schemas.openxmlformats.org/drawingml/2006/main" noChangeAspect="1"/>
+            </wp:cNvGraphicFramePr>
+            <a:graphic xmlns:a="http://schemas.openxmlformats.org/drawingml/2006/main">
+              <a:graphicData uri="http://schemas.openxmlformats.org/drawingml/2006/picture">
+                <pic:pic xmlns:pic="http://schemas.openxmlformats.org/drawingml/2006/picture">
+                  <pic:nvPicPr>
+                    <pic:cNvPr id="0" name="Picture 23" descr="Weka Summarized"/>
+                    <pic:cNvPicPr>
+                      <a:picLocks noChangeAspect="1" noChangeArrowheads="1"/>
+                    </pic:cNvPicPr>
+                  </pic:nvPicPr>
+                  <pic:blipFill>
+                    <a:blip r:embed="rId6">
+                      <a:extLst>
+                        <a:ext uri="{28A0092B-C50C-407E-A947-70E740481C1C}">
+                          <a14:useLocalDpi xmlns:a14="http://schemas.microsoft.com/office/drawing/2010/main" val="0"/>
+                        </a:ext>
+                      </a:extLst>
+                    </a:blip>
+                    <a:srcRect/>
+                    <a:stretch>
+                      <a:fillRect/>
+                    </a:stretch>
+                  </pic:blipFill>
+                  <pic:spPr bwMode="auto">
+                    <a:xfrm>
+                      <a:off x="0" y="0"/>
+                      <a:ext cx="5715000" cy="5135880"/>
+                    </a:xfrm>
+                    <a:prstGeom prst="rect">
+                      <a:avLst/>
+                    </a:prstGeom>
+                    <a:noFill/>
+                    <a:ln>
+                      <a:noFill/>
+                    </a:ln>
+                  </pic:spPr>
+                </pic:pic>
+              </a:graphicData>
+            </a:graphic>
+          </wp:inline>
+        </w:drawing>
+      </w:r>
+    </w:p>
+    <w:p>
+      <w:pPr>
+        <w:jc w:val="both"/>
+        <w:rPr>
+          <w:rFonts w:ascii="Times New Roman" w:hAnsi="Times New Roman" w:cs="Times New Roman"/>
+          <w:sz w:val="24"/>
+          <w:szCs w:val="24"/>
+        </w:rPr>
+      </w:pPr>
+      <w:r>
+        <w:rPr>
+          <w:rFonts w:ascii="Times New Roman" w:hAnsi="Times New Roman" w:cs="Times New Roman"/>
+          <w:sz w:val="24"/>
+          <w:szCs w:val="24"/>
+        </w:rPr>
+        <w:t>If you observe the beginning of the flow of the image, you will understand that there are many stages in dealing with Big Data to make it suitable for machine learning −</w:t>
+      </w:r>
+    </w:p>
+    <w:p>
+      <w:pPr>
+        <w:jc w:val="both"/>
+        <w:rPr>
+          <w:rFonts w:ascii="Times New Roman" w:hAnsi="Times New Roman" w:cs="Times New Roman"/>
+          <w:sz w:val="24"/>
+          <w:szCs w:val="24"/>
+        </w:rPr>
+      </w:pPr>
+      <w:r>
+        <w:rPr>
+          <w:rFonts w:ascii="Times New Roman" w:hAnsi="Times New Roman" w:cs="Times New Roman"/>
+          <w:sz w:val="24"/>
+          <w:szCs w:val="24"/>
+        </w:rPr>
+        <w:t>First, you will start with the raw data collected from the field. This data may contain several null values and irrelevant fields. You use the data pre-processing tools provided in WEKA to cleanse the data.</w:t>
+      </w:r>
+    </w:p>
+    <w:p>
+      <w:pPr>
+        <w:jc w:val="both"/>
+        <w:rPr>
+          <w:rFonts w:ascii="Times New Roman" w:hAnsi="Times New Roman" w:cs="Times New Roman"/>
+          <w:sz w:val="24"/>
+          <w:szCs w:val="24"/>
+        </w:rPr>
+      </w:pPr>
+      <w:r>
+        <w:rPr>
+          <w:rFonts w:ascii="Times New Roman" w:hAnsi="Times New Roman" w:cs="Times New Roman"/>
+          <w:sz w:val="24"/>
+          <w:szCs w:val="24"/>
+        </w:rPr>
+        <w:lastRenderedPageBreak/>
+        <w:t>Then, you would save the pre-processed data in your local storage for applying ML algorithms.</w:t>
+      </w:r>
+    </w:p>
+    <w:p>
+      <w:pPr>
+        <w:jc w:val="both"/>
+        <w:rPr>
+          <w:rFonts w:ascii="Times New Roman" w:hAnsi="Times New Roman" w:cs="Times New Roman"/>
+          <w:sz w:val="24"/>
+          <w:szCs w:val="24"/>
+        </w:rPr>
+      </w:pPr>
+      <w:r>
+        <w:rPr>
+          <w:rFonts w:ascii="Times New Roman" w:hAnsi="Times New Roman" w:cs="Times New Roman"/>
+          <w:sz w:val="24"/>
+          <w:szCs w:val="24"/>
+        </w:rPr>
+        <w:t>Next, depending on the kind of ML model that you are trying to develop you would select one of the options such as </w:t>
+      </w:r>
+      <w:r>
+        <w:rPr>
+          <w:rFonts w:ascii="Times New Roman" w:hAnsi="Times New Roman" w:cs="Times New Roman"/>
+          <w:b/>
+          <w:bCs/>
+          <w:sz w:val="24"/>
+          <w:szCs w:val="24"/>
+        </w:rPr>
+        <w:t>Classify, Cluster</w:t>
+      </w:r>
+      <w:r>
+        <w:rPr>
+          <w:rFonts w:ascii="Times New Roman" w:hAnsi="Times New Roman" w:cs="Times New Roman"/>
+          <w:sz w:val="24"/>
+          <w:szCs w:val="24"/>
+        </w:rPr>
+        <w:t>, or </w:t>
+      </w:r>
+      <w:r>
+        <w:rPr>
+          <w:rFonts w:ascii="Times New Roman" w:hAnsi="Times New Roman" w:cs="Times New Roman"/>
+          <w:b/>
+          <w:bCs/>
+          <w:sz w:val="24"/>
+          <w:szCs w:val="24"/>
+        </w:rPr>
+        <w:t>Associate</w:t>
+      </w:r>
+      <w:r>
+        <w:rPr>
+          <w:rFonts w:ascii="Times New Roman" w:hAnsi="Times New Roman" w:cs="Times New Roman"/>
+          <w:sz w:val="24"/>
+          <w:szCs w:val="24"/>
+        </w:rPr>
+        <w:t>. The </w:t>
+      </w:r>
+      <w:r>
+        <w:rPr>
+          <w:rFonts w:ascii="Times New Roman" w:hAnsi="Times New Roman" w:cs="Times New Roman"/>
+          <w:b/>
+          <w:bCs/>
+          <w:sz w:val="24"/>
+          <w:szCs w:val="24"/>
+        </w:rPr>
+        <w:t>Attributes Selection</w:t>
+      </w:r>
+      <w:r>
+        <w:rPr>
+          <w:rFonts w:ascii="Times New Roman" w:hAnsi="Times New Roman" w:cs="Times New Roman"/>
+          <w:sz w:val="24"/>
+          <w:szCs w:val="24"/>
+        </w:rPr>
+        <w:t> allows the automatic selection of features to create a reduced dataset.</w:t>
+      </w:r>
+    </w:p>
+    <w:p>
+      <w:pPr>
+        <w:jc w:val="both"/>
+        <w:rPr>
+          <w:rFonts w:ascii="Times New Roman" w:hAnsi="Times New Roman" w:cs="Times New Roman"/>
+          <w:sz w:val="24"/>
+          <w:szCs w:val="24"/>
+        </w:rPr>
+      </w:pPr>
+      <w:r>
+        <w:rPr>
+          <w:rFonts w:ascii="Times New Roman" w:hAnsi="Times New Roman" w:cs="Times New Roman"/>
+          <w:sz w:val="24"/>
+          <w:szCs w:val="24"/>
+        </w:rPr>
+        <w:t>Note that under each category, WEKA provides the implementation of several algorithms. You would select an algorithm of your choice, set the desired parameters and run it on the dataset.</w:t>
+      </w:r>
+    </w:p>
+    <w:p>
+      <w:pPr>
+        <w:jc w:val="both"/>
+        <w:rPr>
+          <w:rFonts w:ascii="Times New Roman" w:hAnsi="Times New Roman" w:cs="Times New Roman"/>
+          <w:sz w:val="24"/>
+          <w:szCs w:val="24"/>
+        </w:rPr>
+      </w:pPr>
+      <w:r>
+        <w:rPr>
+          <w:rFonts w:ascii="Times New Roman" w:hAnsi="Times New Roman" w:cs="Times New Roman"/>
+          <w:sz w:val="24"/>
+          <w:szCs w:val="24"/>
+        </w:rPr>
+        <w:t>Then, WEKA would give you the statistical output of the model processing. It provides you a visualization tool to inspect the data.</w:t>
+      </w:r>
+    </w:p>
+    <w:p>
+      <w:pPr>
+        <w:jc w:val="both"/>
+        <w:rPr>
+          <w:rFonts w:ascii="Times New Roman" w:hAnsi="Times New Roman" w:cs="Times New Roman"/>
+          <w:sz w:val="24"/>
+          <w:szCs w:val="24"/>
+        </w:rPr>
+      </w:pPr>
+      <w:r>
+        <w:rPr>
+          <w:rFonts w:ascii="Times New Roman" w:hAnsi="Times New Roman" w:cs="Times New Roman"/>
+          <w:sz w:val="24"/>
+          <w:szCs w:val="24"/>
+        </w:rPr>
+        <w:t>The various models can be applied on the same dataset. You can then compare the outputs of different models and select the best that meets your purpose.</w:t>
+      </w:r>
+    </w:p>
+    <w:p>
+      <w:pPr>
+        <w:jc w:val="both"/>
+        <w:rPr>
+          <w:rFonts w:ascii="Times New Roman" w:hAnsi="Times New Roman" w:cs="Times New Roman"/>
+          <w:sz w:val="24"/>
+          <w:szCs w:val="24"/>
+        </w:rPr>
+      </w:pPr>
+      <w:r>
+        <w:rPr>
+          <w:rFonts w:ascii="Times New Roman" w:hAnsi="Times New Roman" w:cs="Times New Roman"/>
+          <w:sz w:val="24"/>
+          <w:szCs w:val="24"/>
+        </w:rPr>
+        <w:t>Thus, the use of WEKA results in a quicker development of machine learning models on the whole.</w:t>
+      </w:r>
+    </w:p>
+    <w:p>
+      <w:pPr>
+        <w:jc w:val="both"/>
+        <w:rPr>
+          <w:rFonts w:ascii="Times New Roman" w:hAnsi="Times New Roman" w:cs="Times New Roman"/>
+          <w:sz w:val="24"/>
+          <w:szCs w:val="24"/>
+        </w:rPr>
+      </w:pPr>
+      <w:r>
+        <w:rPr>
+          <w:rFonts w:ascii="Times New Roman" w:hAnsi="Times New Roman" w:cs="Times New Roman"/>
+          <w:sz w:val="24"/>
+          <w:szCs w:val="24"/>
+          <w:u w:val="single"/>
+        </w:rPr>
+        <w:t>Output</w:t>
+      </w:r>
+      <w:r>
+        <w:rPr>
+          <w:rFonts w:ascii="Times New Roman" w:hAnsi="Times New Roman" w:cs="Times New Roman"/>
+          <w:sz w:val="24"/>
+          <w:szCs w:val="24"/>
+        </w:rPr>
+        <w:t>:</w:t>
+      </w:r>
+    </w:p>
+    <w:p>
+      <w:pPr>
+        <w:jc w:val="both"/>
+        <w:rPr>
+          <w:rFonts w:ascii="Times New Roman" w:hAnsi="Times New Roman" w:cs="Times New Roman"/>
+          <w:sz w:val="24"/>
+          <w:szCs w:val="24"/>
+        </w:rPr>
+      </w:pPr>
+      <w:r>
+        <w:rPr>
+          <w:rFonts w:ascii="Times New Roman" w:hAnsi="Times New Roman" w:cs="Times New Roman"/>
+          <w:sz w:val="24"/>
+          <w:szCs w:val="24"/>
+          <w:u w:val="single"/>
+        </w:rPr>
+        <w:t>Data Set before Data Pre-processing (Data Discretization)</w:t>
+      </w:r>
+      <w:r>
+        <w:rPr>
+          <w:rFonts w:ascii="Times New Roman" w:hAnsi="Times New Roman" w:cs="Times New Roman"/>
+          <w:sz w:val="24"/>
+          <w:szCs w:val="24"/>
+        </w:rPr>
+        <w:t>:</w:t>
+      </w:r>
+    </w:p>
+    <w:p>
+      <w:pPr>
+        <w:jc w:val="both"/>
+        <w:rPr>
+          <w:rFonts w:ascii="Times New Roman" w:hAnsi="Times New Roman" w:cs="Times New Roman"/>
+          <w:sz w:val="24"/>
+          <w:szCs w:val="24"/>
+        </w:rPr>
+      </w:pPr>
+      <w:r>
+        <w:rPr>
+          <w:rFonts w:ascii="Times New Roman" w:hAnsi="Times New Roman" w:cs="Times New Roman"/>
+          <w:noProof/>
+          <w:sz w:val="24"/>
+          <w:szCs w:val="24"/>
+          <w:lang w:eastAsia="en-IN"/>
+        </w:rPr>
+        <w:drawing>
+          <wp:inline distT="0" distB="0" distL="0" distR="0" wp14:anchorId="6B9F3225" wp14:editId="0840FB69">
+            <wp:extent cx="6590881" cy="3535680"/>
+            <wp:effectExtent l="0" t="0" r="635" b="7620"/>
+            <wp:docPr id="4" name="Picture 4"/>
+            <wp:cNvGraphicFramePr>
+              <a:graphicFrameLocks xmlns:a="http://schemas.openxmlformats.org/drawingml/2006/main" noChangeAspect="1"/>
+            </wp:cNvGraphicFramePr>
+            <a:graphic xmlns:a="http://schemas.openxmlformats.org/drawingml/2006/main">
+              <a:graphicData uri="http://schemas.openxmlformats.org/drawingml/2006/picture">
+                <pic:pic xmlns:pic="http://schemas.openxmlformats.org/drawingml/2006/picture">
+                  <pic:nvPicPr>
+                    <pic:cNvPr id="4" name="1.png"/>
+                    <pic:cNvPicPr/>
+                  </pic:nvPicPr>
+                  <pic:blipFill>
+                    <a:blip r:embed="rId7" cstate="print">
+                      <a:extLst>
+                        <a:ext uri="{28A0092B-C50C-407E-A947-70E740481C1C}">
+                          <a14:useLocalDpi xmlns:a14="http://schemas.microsoft.com/office/drawing/2010/main" val="0"/>
+                        </a:ext>
+                      </a:extLst>
+                    </a:blip>
+                    <a:stretch>
+                      <a:fillRect/>
+                    </a:stretch>
+                  </pic:blipFill>
+                  <pic:spPr>
+                    <a:xfrm>
+                      <a:off x="0" y="0"/>
+                      <a:ext cx="6599133" cy="3540107"/>
+                    </a:xfrm>
+                    <a:prstGeom prst="rect">
+                      <a:avLst/>
+                    </a:prstGeom>
+                  </pic:spPr>
+                </pic:pic>
+              </a:graphicData>
+            </a:graphic>
+          </wp:inline>
+        </w:drawing>
+      </w:r>
+    </w:p>
+    <w:p>
+      <w:pPr>
+        <w:jc w:val="both"/>
+        <w:rPr>
+          <w:rFonts w:ascii="Times New Roman" w:hAnsi="Times New Roman" w:cs="Times New Roman"/>
+          <w:sz w:val="24"/>
+          <w:szCs w:val="24"/>
+        </w:rPr>
+      </w:pPr>
+    </w:p>
+    <w:p>
+      <w:pPr>
+        <w:jc w:val="both"/>
+        <w:rPr>
+          <w:rFonts w:ascii="Times New Roman" w:hAnsi="Times New Roman" w:cs="Times New Roman"/>
+          <w:sz w:val="24"/>
+          <w:szCs w:val="24"/>
+        </w:rPr>
+      </w:pPr>
+    </w:p>
+    <w:p>
+      <w:pPr>
+        <w:jc w:val="both"/>
+        <w:rPr>
+          <w:rFonts w:ascii="Times New Roman" w:hAnsi="Times New Roman" w:cs="Times New Roman"/>
+          <w:sz w:val="24"/>
+          <w:szCs w:val="24"/>
+        </w:rPr>
+      </w:pPr>
+    </w:p>
+    <w:p>
+      <w:pPr>
+        <w:jc w:val="both"/>
+        <w:rPr>
+          <w:rFonts w:ascii="Times New Roman" w:hAnsi="Times New Roman" w:cs="Times New Roman"/>
+          <w:sz w:val="24"/>
+          <w:szCs w:val="24"/>
+        </w:rPr>
+      </w:pPr>
+    </w:p>
+    <w:p>
+      <w:pPr>
+        <w:jc w:val="both"/>
+        <w:rPr>
+          <w:rFonts w:ascii="Times New Roman" w:hAnsi="Times New Roman" w:cs="Times New Roman"/>
+          <w:sz w:val="24"/>
+          <w:szCs w:val="24"/>
+        </w:rPr>
+      </w:pPr>
       <w:bookmarkStart w:id="0" w:name="_GoBack"/>
       <w:bookmarkEnd w:id="0"/>
     </w:p>
+    <w:p>
+      <w:pPr>
+        <w:jc w:val="both"/>
+        <w:rPr>
+          <w:rFonts w:ascii="Times New Roman" w:hAnsi="Times New Roman" w:cs="Times New Roman"/>
+          <w:sz w:val="24"/>
+          <w:szCs w:val="24"/>
+        </w:rPr>
+      </w:pPr>
+    </w:p>
+    <w:p>
+      <w:pPr>
+        <w:jc w:val="both"/>
+        <w:rPr>
+          <w:rFonts w:ascii="Times New Roman" w:hAnsi="Times New Roman" w:cs="Times New Roman"/>
+          <w:sz w:val="24"/>
+          <w:szCs w:val="24"/>
+        </w:rPr>
+      </w:pPr>
+      <w:r>
+        <w:rPr>
+          <w:rFonts w:ascii="Times New Roman" w:hAnsi="Times New Roman" w:cs="Times New Roman"/>
+          <w:sz w:val="24"/>
+          <w:szCs w:val="24"/>
+          <w:u w:val="single"/>
+        </w:rPr>
+        <w:lastRenderedPageBreak/>
+        <w:t>Data Set after Data Pre-processing (Discretization</w:t>
+      </w:r>
+      <w:r>
+        <w:rPr>
+          <w:rFonts w:ascii="Times New Roman" w:hAnsi="Times New Roman" w:cs="Times New Roman"/>
+          <w:sz w:val="24"/>
+          <w:szCs w:val="24"/>
+          <w:u w:val="single"/>
+        </w:rPr>
+        <w:t>)</w:t>
+      </w:r>
+      <w:r>
+        <w:rPr>
+          <w:rFonts w:ascii="Times New Roman" w:hAnsi="Times New Roman" w:cs="Times New Roman"/>
+          <w:sz w:val="24"/>
+          <w:szCs w:val="24"/>
+        </w:rPr>
+        <w:t>:</w:t>
+      </w:r>
+    </w:p>
+    <w:p>
+      <w:pPr>
+        <w:jc w:val="both"/>
+        <w:rPr>
+          <w:rFonts w:ascii="Times New Roman" w:hAnsi="Times New Roman" w:cs="Times New Roman"/>
+          <w:sz w:val="24"/>
+          <w:szCs w:val="24"/>
+        </w:rPr>
+      </w:pPr>
+      <w:r>
+        <w:rPr>
+          <w:rFonts w:ascii="Times New Roman" w:hAnsi="Times New Roman" w:cs="Times New Roman"/>
+          <w:noProof/>
+          <w:sz w:val="24"/>
+          <w:szCs w:val="24"/>
+          <w:lang w:eastAsia="en-IN"/>
+        </w:rPr>
+        <w:drawing>
+          <wp:inline distT="0" distB="0" distL="0" distR="0" wp14:anchorId="69C11584" wp14:editId="7BB5F6D3">
+            <wp:extent cx="6562472" cy="3520440"/>
+            <wp:effectExtent l="0" t="0" r="0" b="3810"/>
+            <wp:docPr id="5" name="Picture 5"/>
+            <wp:cNvGraphicFramePr>
+              <a:graphicFrameLocks xmlns:a="http://schemas.openxmlformats.org/drawingml/2006/main" noChangeAspect="1"/>
+            </wp:cNvGraphicFramePr>
+            <a:graphic xmlns:a="http://schemas.openxmlformats.org/drawingml/2006/main">
+              <a:graphicData uri="http://schemas.openxmlformats.org/drawingml/2006/picture">
+                <pic:pic xmlns:pic="http://schemas.openxmlformats.org/drawingml/2006/picture">
+                  <pic:nvPicPr>
+                    <pic:cNvPr id="5" name="2.png"/>
+                    <pic:cNvPicPr/>
+                  </pic:nvPicPr>
+                  <pic:blipFill>
+                    <a:blip r:embed="rId8" cstate="print">
+                      <a:extLst>
+                        <a:ext uri="{28A0092B-C50C-407E-A947-70E740481C1C}">
+                          <a14:useLocalDpi xmlns:a14="http://schemas.microsoft.com/office/drawing/2010/main" val="0"/>
+                        </a:ext>
+                      </a:extLst>
+                    </a:blip>
+                    <a:stretch>
+                      <a:fillRect/>
+                    </a:stretch>
+                  </pic:blipFill>
+                  <pic:spPr>
+                    <a:xfrm>
+                      <a:off x="0" y="0"/>
+                      <a:ext cx="6568489" cy="3523668"/>
+                    </a:xfrm>
+                    <a:prstGeom prst="rect">
+                      <a:avLst/>
+                    </a:prstGeom>
+                  </pic:spPr>
+                </pic:pic>
+              </a:graphicData>
+            </a:graphic>
+          </wp:inline>
+        </w:drawing>
+      </w:r>
+    </w:p>
+    <w:p>
+      <w:pPr>
+        <w:jc w:val="both"/>
+        <w:rPr>
+          <w:rFonts w:ascii="Times New Roman" w:hAnsi="Times New Roman" w:cs="Times New Roman"/>
+          <w:sz w:val="24"/>
+          <w:szCs w:val="24"/>
+        </w:rPr>
+      </w:pPr>
+      <w:r>
+        <w:rPr>
+          <w:rFonts w:ascii="Times New Roman" w:hAnsi="Times New Roman" w:cs="Times New Roman"/>
+          <w:sz w:val="24"/>
+          <w:szCs w:val="24"/>
+          <w:u w:val="single"/>
+        </w:rPr>
+        <w:t>Iris Data Set</w:t>
+      </w:r>
+      <w:r>
+        <w:rPr>
+          <w:rFonts w:ascii="Times New Roman" w:hAnsi="Times New Roman" w:cs="Times New Roman"/>
+          <w:sz w:val="24"/>
+          <w:szCs w:val="24"/>
+        </w:rPr>
+        <w:t>:</w:t>
+      </w:r>
+    </w:p>
+    <w:p>
+      <w:pPr>
+        <w:jc w:val="both"/>
+        <w:rPr>
+          <w:rFonts w:ascii="Times New Roman" w:hAnsi="Times New Roman" w:cs="Times New Roman"/>
+          <w:sz w:val="24"/>
+          <w:szCs w:val="24"/>
+        </w:rPr>
+      </w:pPr>
+      <w:r>
+        <w:rPr>
+          <w:rFonts w:ascii="Times New Roman" w:hAnsi="Times New Roman" w:cs="Times New Roman"/>
+          <w:noProof/>
+          <w:sz w:val="24"/>
+          <w:szCs w:val="24"/>
+          <w:lang w:eastAsia="en-IN"/>
+        </w:rPr>
+        <w:drawing>
+          <wp:inline distT="0" distB="0" distL="0" distR="0" wp14:anchorId="7C96E418" wp14:editId="057B8D03">
+            <wp:extent cx="6534772" cy="3512820"/>
+            <wp:effectExtent l="0" t="0" r="0" b="0"/>
+            <wp:docPr id="6" name="Picture 6"/>
+            <wp:cNvGraphicFramePr>
+              <a:graphicFrameLocks xmlns:a="http://schemas.openxmlformats.org/drawingml/2006/main" noChangeAspect="1"/>
+            </wp:cNvGraphicFramePr>
+            <a:graphic xmlns:a="http://schemas.openxmlformats.org/drawingml/2006/main">
+              <a:graphicData uri="http://schemas.openxmlformats.org/drawingml/2006/picture">
+                <pic:pic xmlns:pic="http://schemas.openxmlformats.org/drawingml/2006/picture">
+                  <pic:nvPicPr>
+                    <pic:cNvPr id="6" name="weka_1.png"/>
+                    <pic:cNvPicPr/>
+                  </pic:nvPicPr>
+                  <pic:blipFill>
+                    <a:blip r:embed="rId9" cstate="print">
+                      <a:extLst>
+                        <a:ext uri="{28A0092B-C50C-407E-A947-70E740481C1C}">
+                          <a14:useLocalDpi xmlns:a14="http://schemas.microsoft.com/office/drawing/2010/main" val="0"/>
+                        </a:ext>
+                      </a:extLst>
+                    </a:blip>
+                    <a:stretch>
+                      <a:fillRect/>
+                    </a:stretch>
+                  </pic:blipFill>
+                  <pic:spPr>
+                    <a:xfrm>
+                      <a:off x="0" y="0"/>
+                      <a:ext cx="6544452" cy="3518024"/>
+                    </a:xfrm>
+                    <a:prstGeom prst="rect">
+                      <a:avLst/>
+                    </a:prstGeom>
+                  </pic:spPr>
+                </pic:pic>
+              </a:graphicData>
+            </a:graphic>
+          </wp:inline>
+        </w:drawing>
+      </w:r>
+    </w:p>
+    <w:p>
+      <w:pPr>
+        <w:jc w:val="both"/>
+        <w:rPr>
+          <w:rFonts w:ascii="Times New Roman" w:hAnsi="Times New Roman" w:cs="Times New Roman"/>
+          <w:sz w:val="24"/>
+          <w:szCs w:val="24"/>
+          <w:u w:val="single"/>
+        </w:rPr>
+      </w:pPr>
+    </w:p>
+    <w:p>
+      <w:pPr>
+        <w:jc w:val="both"/>
+        <w:rPr>
+          <w:rFonts w:ascii="Times New Roman" w:hAnsi="Times New Roman" w:cs="Times New Roman"/>
+          <w:sz w:val="24"/>
+          <w:szCs w:val="24"/>
+          <w:u w:val="single"/>
+        </w:rPr>
+      </w:pPr>
+    </w:p>
+    <w:p>
+      <w:pPr>
+        <w:jc w:val="both"/>
+        <w:rPr>
+          <w:rFonts w:ascii="Times New Roman" w:hAnsi="Times New Roman" w:cs="Times New Roman"/>
+          <w:sz w:val="24"/>
+          <w:szCs w:val="24"/>
+          <w:u w:val="single"/>
+        </w:rPr>
+      </w:pPr>
+    </w:p>
+    <w:p>
+      <w:pPr>
+        <w:jc w:val="both"/>
+        <w:rPr>
+          <w:rFonts w:ascii="Times New Roman" w:hAnsi="Times New Roman" w:cs="Times New Roman"/>
+          <w:sz w:val="24"/>
+          <w:szCs w:val="24"/>
+        </w:rPr>
+      </w:pPr>
+      <w:r>
+        <w:rPr>
+          <w:rFonts w:ascii="Times New Roman" w:hAnsi="Times New Roman" w:cs="Times New Roman"/>
+          <w:sz w:val="24"/>
+          <w:szCs w:val="24"/>
+          <w:u w:val="single"/>
+        </w:rPr>
+        <w:lastRenderedPageBreak/>
+        <w:t>J48 Tree classification on iris data set</w:t>
+      </w:r>
+      <w:r>
+        <w:rPr>
+          <w:rFonts w:ascii="Times New Roman" w:hAnsi="Times New Roman" w:cs="Times New Roman"/>
+          <w:sz w:val="24"/>
+          <w:szCs w:val="24"/>
+        </w:rPr>
+        <w:t>:</w:t>
+      </w:r>
+    </w:p>
+    <w:p>
+      <w:pPr>
+        <w:jc w:val="both"/>
+        <w:rPr>
+          <w:rFonts w:ascii="Times New Roman" w:hAnsi="Times New Roman" w:cs="Times New Roman"/>
+          <w:sz w:val="24"/>
+          <w:szCs w:val="24"/>
+        </w:rPr>
+      </w:pPr>
+      <w:r>
+        <w:rPr>
+          <w:rFonts w:ascii="Times New Roman" w:hAnsi="Times New Roman" w:cs="Times New Roman"/>
+          <w:noProof/>
+          <w:sz w:val="24"/>
+          <w:szCs w:val="24"/>
+          <w:lang w:eastAsia="en-IN"/>
+        </w:rPr>
+        <w:drawing>
+          <wp:inline distT="0" distB="0" distL="0" distR="0" wp14:anchorId="716E27D4" wp14:editId="2E2634D1">
+            <wp:extent cx="5481214" cy="4130040"/>
+            <wp:effectExtent l="0" t="0" r="5715" b="3810"/>
+            <wp:docPr id="7" name="Picture 7"/>
+            <wp:cNvGraphicFramePr>
+              <a:graphicFrameLocks xmlns:a="http://schemas.openxmlformats.org/drawingml/2006/main" noChangeAspect="1"/>
+            </wp:cNvGraphicFramePr>
+            <a:graphic xmlns:a="http://schemas.openxmlformats.org/drawingml/2006/main">
+              <a:graphicData uri="http://schemas.openxmlformats.org/drawingml/2006/picture">
+                <pic:pic xmlns:pic="http://schemas.openxmlformats.org/drawingml/2006/picture">
+                  <pic:nvPicPr>
+                    <pic:cNvPr id="7" name="1.6.png"/>
+                    <pic:cNvPicPr/>
+                  </pic:nvPicPr>
+                  <pic:blipFill>
+                    <a:blip r:embed="rId10">
+                      <a:extLst>
+                        <a:ext uri="{28A0092B-C50C-407E-A947-70E740481C1C}">
+                          <a14:useLocalDpi xmlns:a14="http://schemas.microsoft.com/office/drawing/2010/main" val="0"/>
+                        </a:ext>
+                      </a:extLst>
+                    </a:blip>
+                    <a:stretch>
+                      <a:fillRect/>
+                    </a:stretch>
+                  </pic:blipFill>
+                  <pic:spPr>
+                    <a:xfrm>
+                      <a:off x="0" y="0"/>
+                      <a:ext cx="5487402" cy="4134702"/>
+                    </a:xfrm>
+                    <a:prstGeom prst="rect">
+                      <a:avLst/>
+                    </a:prstGeom>
+                  </pic:spPr>
+                </pic:pic>
+              </a:graphicData>
+            </a:graphic>
+          </wp:inline>
+        </w:drawing>
+      </w:r>
+    </w:p>
+    <w:p>
+      <w:pPr>
+        <w:jc w:val="both"/>
+        <w:rPr>
+          <w:rFonts w:ascii="Times New Roman" w:hAnsi="Times New Roman" w:cs="Times New Roman"/>
+          <w:sz w:val="24"/>
+          <w:szCs w:val="24"/>
+        </w:rPr>
+      </w:pPr>
+      <w:r>
+        <w:rPr>
+          <w:rFonts w:ascii="Times New Roman" w:hAnsi="Times New Roman" w:cs="Times New Roman"/>
+          <w:noProof/>
+          <w:sz w:val="24"/>
+          <w:szCs w:val="24"/>
+          <w:lang w:eastAsia="en-IN"/>
+        </w:rPr>
+        <w:drawing>
+          <wp:inline distT="0" distB="0" distL="0" distR="0" wp14:anchorId="72F61319" wp14:editId="702AE615">
+            <wp:extent cx="5521667" cy="4160520"/>
+            <wp:effectExtent l="0" t="0" r="3175" b="0"/>
+            <wp:docPr id="8" name="Picture 8"/>
+            <wp:cNvGraphicFramePr>
+              <a:graphicFrameLocks xmlns:a="http://schemas.openxmlformats.org/drawingml/2006/main" noChangeAspect="1"/>
+            </wp:cNvGraphicFramePr>
+            <a:graphic xmlns:a="http://schemas.openxmlformats.org/drawingml/2006/main">
+              <a:graphicData uri="http://schemas.openxmlformats.org/drawingml/2006/picture">
+                <pic:pic xmlns:pic="http://schemas.openxmlformats.org/drawingml/2006/picture">
+                  <pic:nvPicPr>
+                    <pic:cNvPr id="8" name="1.7.png"/>
+                    <pic:cNvPicPr/>
+                  </pic:nvPicPr>
+                  <pic:blipFill>
+                    <a:blip r:embed="rId11">
+                      <a:extLst>
+                        <a:ext uri="{28A0092B-C50C-407E-A947-70E740481C1C}">
+                          <a14:useLocalDpi xmlns:a14="http://schemas.microsoft.com/office/drawing/2010/main" val="0"/>
+                        </a:ext>
+                      </a:extLst>
+                    </a:blip>
+                    <a:stretch>
+                      <a:fillRect/>
+                    </a:stretch>
+                  </pic:blipFill>
+                  <pic:spPr>
+                    <a:xfrm>
+                      <a:off x="0" y="0"/>
+                      <a:ext cx="5529755" cy="4166614"/>
+                    </a:xfrm>
+                    <a:prstGeom prst="rect">
+                      <a:avLst/>
+                    </a:prstGeom>
+                  </pic:spPr>
+                </pic:pic>
+              </a:graphicData>
+            </a:graphic>
+          </wp:inline>
+        </w:drawing>
+      </w:r>
+    </w:p>
+    <w:p>
+      <w:pPr>
+        <w:jc w:val="both"/>
+        <w:rPr>
+          <w:rFonts w:ascii="Times New Roman" w:hAnsi="Times New Roman" w:cs="Times New Roman"/>
+          <w:sz w:val="24"/>
+          <w:szCs w:val="24"/>
+        </w:rPr>
+      </w:pPr>
+      <w:r>
+        <w:rPr>
+          <w:rFonts w:ascii="Times New Roman" w:hAnsi="Times New Roman" w:cs="Times New Roman"/>
+          <w:sz w:val="24"/>
+          <w:szCs w:val="24"/>
+          <w:u w:val="single"/>
+        </w:rPr>
+        <w:lastRenderedPageBreak/>
+        <w:t>Data Clustering (K-Means/ K-Medoids) on iris Da</w:t>
+      </w:r>
+      <w:r>
+        <w:rPr>
+          <w:rFonts w:ascii="Times New Roman" w:hAnsi="Times New Roman" w:cs="Times New Roman"/>
+          <w:sz w:val="24"/>
+          <w:szCs w:val="24"/>
+          <w:u w:val="single"/>
+        </w:rPr>
+        <w:t>ta Set</w:t>
+      </w:r>
+      <w:r>
+        <w:rPr>
+          <w:rFonts w:ascii="Times New Roman" w:hAnsi="Times New Roman" w:cs="Times New Roman"/>
+          <w:sz w:val="24"/>
+          <w:szCs w:val="24"/>
+        </w:rPr>
+        <w:t>:</w:t>
+      </w:r>
+    </w:p>
+    <w:p>
+      <w:pPr>
+        <w:jc w:val="both"/>
+        <w:rPr>
+          <w:rFonts w:ascii="Times New Roman" w:hAnsi="Times New Roman" w:cs="Times New Roman"/>
+          <w:sz w:val="24"/>
+          <w:szCs w:val="24"/>
+          <w:u w:val="single"/>
+        </w:rPr>
+      </w:pPr>
+      <w:r>
+        <w:rPr>
+          <w:rFonts w:ascii="Times New Roman" w:hAnsi="Times New Roman" w:cs="Times New Roman"/>
+          <w:noProof/>
+          <w:sz w:val="24"/>
+          <w:szCs w:val="24"/>
+          <w:u w:val="single"/>
+          <w:lang w:eastAsia="en-IN"/>
+        </w:rPr>
+        <w:drawing>
+          <wp:inline distT="0" distB="0" distL="0" distR="0" wp14:anchorId="42B631CD" wp14:editId="3F08AB5C">
+            <wp:extent cx="5485681" cy="4137660"/>
+            <wp:effectExtent l="0" t="0" r="1270" b="0"/>
+            <wp:docPr id="9" name="Picture 9"/>
+            <wp:cNvGraphicFramePr>
+              <a:graphicFrameLocks xmlns:a="http://schemas.openxmlformats.org/drawingml/2006/main" noChangeAspect="1"/>
+            </wp:cNvGraphicFramePr>
+            <a:graphic xmlns:a="http://schemas.openxmlformats.org/drawingml/2006/main">
+              <a:graphicData uri="http://schemas.openxmlformats.org/drawingml/2006/picture">
+                <pic:pic xmlns:pic="http://schemas.openxmlformats.org/drawingml/2006/picture">
+                  <pic:nvPicPr>
+                    <pic:cNvPr id="9" name="weka1.png"/>
+                    <pic:cNvPicPr/>
+                  </pic:nvPicPr>
+                  <pic:blipFill>
+                    <a:blip r:embed="rId12">
+                      <a:extLst>
+                        <a:ext uri="{28A0092B-C50C-407E-A947-70E740481C1C}">
+                          <a14:useLocalDpi xmlns:a14="http://schemas.microsoft.com/office/drawing/2010/main" val="0"/>
+                        </a:ext>
+                      </a:extLst>
+                    </a:blip>
+                    <a:stretch>
+                      <a:fillRect/>
+                    </a:stretch>
+                  </pic:blipFill>
+                  <pic:spPr>
+                    <a:xfrm>
+                      <a:off x="0" y="0"/>
+                      <a:ext cx="5495264" cy="4144888"/>
+                    </a:xfrm>
+                    <a:prstGeom prst="rect">
+                      <a:avLst/>
+                    </a:prstGeom>
+                  </pic:spPr>
+                </pic:pic>
+              </a:graphicData>
+            </a:graphic>
+          </wp:inline>
+        </w:drawing>
+      </w:r>
+    </w:p>
+    <w:p>
+      <w:pPr>
+        <w:jc w:val="both"/>
+        <w:rPr>
+          <w:rFonts w:ascii="Times New Roman" w:hAnsi="Times New Roman" w:cs="Times New Roman"/>
+          <w:sz w:val="24"/>
+          <w:szCs w:val="24"/>
+          <w:u w:val="single"/>
+        </w:rPr>
+      </w:pPr>
+      <w:r>
+        <w:rPr>
+          <w:rFonts w:ascii="Times New Roman" w:hAnsi="Times New Roman" w:cs="Times New Roman"/>
+          <w:noProof/>
+          <w:sz w:val="24"/>
+          <w:szCs w:val="24"/>
+          <w:u w:val="single"/>
+          <w:lang w:eastAsia="en-IN"/>
+        </w:rPr>
+        <w:drawing>
+          <wp:inline distT="0" distB="0" distL="0" distR="0" wp14:anchorId="102E3E9D" wp14:editId="30130056">
+            <wp:extent cx="5463540" cy="4120959"/>
+            <wp:effectExtent l="0" t="0" r="3810" b="0"/>
+            <wp:docPr id="10" name="Picture 10"/>
+            <wp:cNvGraphicFramePr>
+              <a:graphicFrameLocks xmlns:a="http://schemas.openxmlformats.org/drawingml/2006/main" noChangeAspect="1"/>
+            </wp:cNvGraphicFramePr>
+            <a:graphic xmlns:a="http://schemas.openxmlformats.org/drawingml/2006/main">
+              <a:graphicData uri="http://schemas.openxmlformats.org/drawingml/2006/picture">
+                <pic:pic xmlns:pic="http://schemas.openxmlformats.org/drawingml/2006/picture">
+                  <pic:nvPicPr>
+                    <pic:cNvPr id="10" name="weka2.png"/>
+                    <pic:cNvPicPr/>
+                  </pic:nvPicPr>
+                  <pic:blipFill>
+                    <a:blip r:embed="rId13">
+                      <a:extLst>
+                        <a:ext uri="{28A0092B-C50C-407E-A947-70E740481C1C}">
+                          <a14:useLocalDpi xmlns:a14="http://schemas.microsoft.com/office/drawing/2010/main" val="0"/>
+                        </a:ext>
+                      </a:extLst>
+                    </a:blip>
+                    <a:stretch>
+                      <a:fillRect/>
+                    </a:stretch>
+                  </pic:blipFill>
+                  <pic:spPr>
+                    <a:xfrm>
+                      <a:off x="0" y="0"/>
+                      <a:ext cx="5473073" cy="4128150"/>
+                    </a:xfrm>
+                    <a:prstGeom prst="rect">
+                      <a:avLst/>
+                    </a:prstGeom>
+                  </pic:spPr>
+                </pic:pic>
+              </a:graphicData>
+            </a:graphic>
+          </wp:inline>
+        </w:drawing>
+      </w:r>
+    </w:p>
+    <w:p>
+      <w:pPr>
+        <w:jc w:val="both"/>
+        <w:rPr>
+          <w:rFonts w:ascii="Times New Roman" w:hAnsi="Times New Roman" w:cs="Times New Roman"/>
+          <w:sz w:val="24"/>
+          <w:szCs w:val="24"/>
+          <w:u w:val="single"/>
+        </w:rPr>
+      </w:pPr>
+      <w:r>
+        <w:rPr>
+          <w:rFonts w:ascii="Times New Roman" w:hAnsi="Times New Roman" w:cs="Times New Roman"/>
+          <w:noProof/>
+          <w:sz w:val="24"/>
+          <w:szCs w:val="24"/>
+          <w:u w:val="single"/>
+          <w:lang w:eastAsia="en-IN"/>
+        </w:rPr>
+        <w:lastRenderedPageBreak/>
+        <w:drawing>
+          <wp:inline distT="0" distB="0" distL="0" distR="0" wp14:anchorId="732FC4A2" wp14:editId="72897844">
+            <wp:extent cx="6313992" cy="4770120"/>
+            <wp:effectExtent l="0" t="0" r="0" b="0"/>
+            <wp:docPr id="11" name="Picture 11"/>
+            <wp:cNvGraphicFramePr>
+              <a:graphicFrameLocks xmlns:a="http://schemas.openxmlformats.org/drawingml/2006/main" noChangeAspect="1"/>
+            </wp:cNvGraphicFramePr>
+            <a:graphic xmlns:a="http://schemas.openxmlformats.org/drawingml/2006/main">
+              <a:graphicData uri="http://schemas.openxmlformats.org/drawingml/2006/picture">
+                <pic:pic xmlns:pic="http://schemas.openxmlformats.org/drawingml/2006/picture">
+                  <pic:nvPicPr>
+                    <pic:cNvPr id="11" name="weka3.png"/>
+                    <pic:cNvPicPr/>
+                  </pic:nvPicPr>
+                  <pic:blipFill>
+                    <a:blip r:embed="rId14">
+                      <a:extLst>
+                        <a:ext uri="{28A0092B-C50C-407E-A947-70E740481C1C}">
+                          <a14:useLocalDpi xmlns:a14="http://schemas.microsoft.com/office/drawing/2010/main" val="0"/>
+                        </a:ext>
+                      </a:extLst>
+                    </a:blip>
+                    <a:stretch>
+                      <a:fillRect/>
+                    </a:stretch>
+                  </pic:blipFill>
+                  <pic:spPr>
+                    <a:xfrm>
+                      <a:off x="0" y="0"/>
+                      <a:ext cx="6323783" cy="4777517"/>
+                    </a:xfrm>
+                    <a:prstGeom prst="rect">
+                      <a:avLst/>
+                    </a:prstGeom>
+                  </pic:spPr>
+                </pic:pic>
+              </a:graphicData>
+            </a:graphic>
+          </wp:inline>
+        </w:drawing>
+      </w:r>
+    </w:p>
+    <w:p>
+      <w:pPr>
+        <w:jc w:val="both"/>
+        <w:rPr>
+          <w:rFonts w:ascii="Times New Roman" w:hAnsi="Times New Roman" w:cs="Times New Roman"/>
+          <w:sz w:val="24"/>
+          <w:szCs w:val="24"/>
+        </w:rPr>
+      </w:pPr>
+      <w:r>
+        <w:rPr>
+          <w:rFonts w:ascii="Times New Roman" w:hAnsi="Times New Roman" w:cs="Times New Roman"/>
+          <w:sz w:val="24"/>
+          <w:szCs w:val="24"/>
+          <w:u w:val="single"/>
+        </w:rPr>
+        <w:t>Association algorithm (Apriori) on Supermarket Data Set</w:t>
+      </w:r>
+      <w:r>
+        <w:rPr>
+          <w:rFonts w:ascii="Times New Roman" w:hAnsi="Times New Roman" w:cs="Times New Roman"/>
+          <w:sz w:val="24"/>
+          <w:szCs w:val="24"/>
+        </w:rPr>
+        <w:t>:</w:t>
+      </w:r>
+    </w:p>
+    <w:p>
+      <w:pPr>
+        <w:jc w:val="both"/>
+        <w:rPr>
+          <w:rFonts w:ascii="Times New Roman" w:hAnsi="Times New Roman" w:cs="Times New Roman"/>
+          <w:sz w:val="24"/>
+          <w:szCs w:val="24"/>
+        </w:rPr>
+      </w:pPr>
+      <w:r>
+        <w:rPr>
+          <w:rFonts w:ascii="Times New Roman" w:hAnsi="Times New Roman" w:cs="Times New Roman"/>
+          <w:noProof/>
+          <w:sz w:val="24"/>
+          <w:szCs w:val="24"/>
+          <w:lang w:eastAsia="en-IN"/>
+        </w:rPr>
+        <w:drawing>
+          <wp:inline distT="0" distB="0" distL="0" distR="0" wp14:anchorId="25C6C72A" wp14:editId="162FF863">
+            <wp:extent cx="6434632" cy="3451860"/>
+            <wp:effectExtent l="0" t="0" r="4445" b="0"/>
+            <wp:docPr id="12" name="Picture 12"/>
+            <wp:cNvGraphicFramePr>
+              <a:graphicFrameLocks xmlns:a="http://schemas.openxmlformats.org/drawingml/2006/main" noChangeAspect="1"/>
+            </wp:cNvGraphicFramePr>
+            <a:graphic xmlns:a="http://schemas.openxmlformats.org/drawingml/2006/main">
+              <a:graphicData uri="http://schemas.openxmlformats.org/drawingml/2006/picture">
+                <pic:pic xmlns:pic="http://schemas.openxmlformats.org/drawingml/2006/picture">
+                  <pic:nvPicPr>
+                    <pic:cNvPr id="12" name="1.png"/>
+                    <pic:cNvPicPr/>
+                  </pic:nvPicPr>
+                  <pic:blipFill>
+                    <a:blip r:embed="rId15" cstate="print">
+                      <a:extLst>
+                        <a:ext uri="{28A0092B-C50C-407E-A947-70E740481C1C}">
+                          <a14:useLocalDpi xmlns:a14="http://schemas.microsoft.com/office/drawing/2010/main" val="0"/>
+                        </a:ext>
+                      </a:extLst>
+                    </a:blip>
+                    <a:stretch>
+                      <a:fillRect/>
+                    </a:stretch>
+                  </pic:blipFill>
+                  <pic:spPr>
+                    <a:xfrm>
+                      <a:off x="0" y="0"/>
+                      <a:ext cx="6438230" cy="3453790"/>
+                    </a:xfrm>
+                    <a:prstGeom prst="rect">
+                      <a:avLst/>
+                    </a:prstGeom>
+                  </pic:spPr>
+                </pic:pic>
+              </a:graphicData>
+            </a:graphic>
+          </wp:inline>
+        </w:drawing>
+      </w:r>
+    </w:p>
+    <w:p>
+      <w:pPr>
+        <w:jc w:val="center"/>
+        <w:rPr>
+          <w:rFonts w:ascii="Times New Roman" w:hAnsi="Times New Roman" w:cs="Times New Roman"/>
+          <w:sz w:val="24"/>
+          <w:szCs w:val="24"/>
+        </w:rPr>
+      </w:pPr>
+      <w:r>
+        <w:rPr>
+          <w:rFonts w:ascii="Times New Roman" w:hAnsi="Times New Roman" w:cs="Times New Roman"/>
+          <w:noProof/>
+          <w:sz w:val="24"/>
+          <w:szCs w:val="24"/>
+          <w:lang w:eastAsia="en-IN"/>
+        </w:rPr>
+        <w:lastRenderedPageBreak/>
+        <w:drawing>
+          <wp:inline distT="0" distB="0" distL="0" distR="0" wp14:anchorId="22DA6206" wp14:editId="69F3F30B">
+            <wp:extent cx="2761017" cy="4411980"/>
+            <wp:effectExtent l="0" t="0" r="1270" b="7620"/>
+            <wp:docPr id="13" name="Picture 13"/>
+            <wp:cNvGraphicFramePr>
+              <a:graphicFrameLocks xmlns:a="http://schemas.openxmlformats.org/drawingml/2006/main" noChangeAspect="1"/>
+            </wp:cNvGraphicFramePr>
+            <a:graphic xmlns:a="http://schemas.openxmlformats.org/drawingml/2006/main">
+              <a:graphicData uri="http://schemas.openxmlformats.org/drawingml/2006/picture">
+                <pic:pic xmlns:pic="http://schemas.openxmlformats.org/drawingml/2006/picture">
+                  <pic:nvPicPr>
+                    <pic:cNvPr id="13" name="2.png"/>
+                    <pic:cNvPicPr/>
+                  </pic:nvPicPr>
+                  <pic:blipFill>
+                    <a:blip r:embed="rId16">
+                      <a:extLst>
+                        <a:ext uri="{28A0092B-C50C-407E-A947-70E740481C1C}">
+                          <a14:useLocalDpi xmlns:a14="http://schemas.microsoft.com/office/drawing/2010/main" val="0"/>
+                        </a:ext>
+                      </a:extLst>
+                    </a:blip>
+                    <a:stretch>
+                      <a:fillRect/>
+                    </a:stretch>
+                  </pic:blipFill>
+                  <pic:spPr>
+                    <a:xfrm>
+                      <a:off x="0" y="0"/>
+                      <a:ext cx="2769514" cy="4425558"/>
+                    </a:xfrm>
+                    <a:prstGeom prst="rect">
+                      <a:avLst/>
+                    </a:prstGeom>
+                  </pic:spPr>
+                </pic:pic>
+              </a:graphicData>
+            </a:graphic>
+          </wp:inline>
+        </w:drawing>
+      </w:r>
+    </w:p>
+    <w:p>
+      <w:pPr>
+        <w:jc w:val="center"/>
+        <w:rPr>
+          <w:rFonts w:ascii="Times New Roman" w:hAnsi="Times New Roman" w:cs="Times New Roman"/>
+          <w:sz w:val="24"/>
+          <w:szCs w:val="24"/>
+        </w:rPr>
+      </w:pPr>
+      <w:r>
+        <w:rPr>
+          <w:rFonts w:ascii="Times New Roman" w:hAnsi="Times New Roman" w:cs="Times New Roman"/>
+          <w:noProof/>
+          <w:sz w:val="24"/>
+          <w:szCs w:val="24"/>
+          <w:lang w:eastAsia="en-IN"/>
+        </w:rPr>
+        <w:drawing>
+          <wp:inline distT="0" distB="0" distL="0" distR="0" wp14:anchorId="3B480B73" wp14:editId="3E352D8E">
+            <wp:extent cx="6534063" cy="3505200"/>
+            <wp:effectExtent l="0" t="0" r="635" b="0"/>
+            <wp:docPr id="14" name="Picture 14"/>
+            <wp:cNvGraphicFramePr>
+              <a:graphicFrameLocks xmlns:a="http://schemas.openxmlformats.org/drawingml/2006/main" noChangeAspect="1"/>
+            </wp:cNvGraphicFramePr>
+            <a:graphic xmlns:a="http://schemas.openxmlformats.org/drawingml/2006/main">
+              <a:graphicData uri="http://schemas.openxmlformats.org/drawingml/2006/picture">
+                <pic:pic xmlns:pic="http://schemas.openxmlformats.org/drawingml/2006/picture">
+                  <pic:nvPicPr>
+                    <pic:cNvPr id="14" name="3.png"/>
+                    <pic:cNvPicPr/>
+                  </pic:nvPicPr>
+                  <pic:blipFill>
+                    <a:blip r:embed="rId17" cstate="print">
+                      <a:extLst>
+                        <a:ext uri="{28A0092B-C50C-407E-A947-70E740481C1C}">
+                          <a14:useLocalDpi xmlns:a14="http://schemas.microsoft.com/office/drawing/2010/main" val="0"/>
+                        </a:ext>
+                      </a:extLst>
+                    </a:blip>
+                    <a:stretch>
+                      <a:fillRect/>
+                    </a:stretch>
+                  </pic:blipFill>
+                  <pic:spPr>
+                    <a:xfrm>
+                      <a:off x="0" y="0"/>
+                      <a:ext cx="6536046" cy="3506264"/>
+                    </a:xfrm>
+                    <a:prstGeom prst="rect">
+                      <a:avLst/>
+                    </a:prstGeom>
+                  </pic:spPr>
+                </pic:pic>
+              </a:graphicData>
+            </a:graphic>
+          </wp:inline>
+        </w:drawing>
+      </w:r>
+    </w:p>
+    <w:p>
+      <w:pPr>
+        <w:jc w:val="both"/>
+        <w:rPr>
+          <w:rFonts w:ascii="Times New Roman" w:hAnsi="Times New Roman" w:cs="Times New Roman"/>
+          <w:sz w:val="24"/>
+          <w:szCs w:val="24"/>
+        </w:rPr>
+      </w:pPr>
+    </w:p>
+    <w:p>
+      <w:pPr>
+        <w:jc w:val="both"/>
+        <w:rPr>
+          <w:rFonts w:ascii="Times New Roman" w:hAnsi="Times New Roman" w:cs="Times New Roman"/>
+          <w:sz w:val="24"/>
+          <w:szCs w:val="24"/>
+        </w:rPr>
+      </w:pPr>
+      <w:r>
+        <w:rPr>
+          <w:rFonts w:ascii="Times New Roman" w:hAnsi="Times New Roman" w:cs="Times New Roman"/>
+          <w:sz w:val="24"/>
+          <w:szCs w:val="24"/>
+          <w:u w:val="single"/>
+        </w:rPr>
+        <w:t>Conclusion</w:t>
+      </w:r>
+      <w:r>
+        <w:rPr>
+          <w:rFonts w:ascii="Times New Roman" w:hAnsi="Times New Roman" w:cs="Times New Roman"/>
+          <w:sz w:val="24"/>
+          <w:szCs w:val="24"/>
+        </w:rPr>
+        <w:t>: We have successfully Pre-processed data and implemented Classification, Clustering and Association algorithms on data sets</w:t>
+      </w:r>
+      <w:r>
+        <w:rPr>
+          <w:rFonts w:ascii="Times New Roman" w:hAnsi="Times New Roman" w:cs="Times New Roman"/>
+          <w:sz w:val="24"/>
+          <w:szCs w:val="24"/>
+        </w:rPr>
+        <w:t xml:space="preserve"> using Weka Tool</w:t>
+      </w:r>
+      <w:r>
+        <w:rPr>
+          <w:rFonts w:ascii="Times New Roman" w:hAnsi="Times New Roman" w:cs="Times New Roman"/>
+          <w:sz w:val="24"/>
+          <w:szCs w:val="24"/>
+        </w:rPr>
+        <w:t>.</w:t>
+      </w:r>
+    </w:p>
     <w:sectPr>
+      <w:headerReference w:type="default" r:id="rId18"/>
       <w:pgSz w:w="11906" w:h="16838"/>
       <w:pgMar w:top="1440" w:right="1440" w:bottom="1440" w:left="1440" w:header="708" w:footer="708" w:gutter="0"/>
       <w:cols w:space="708"/>
@@ -86,6 +1455,75 @@
     </w:sectPr>
   </w:body>
 </w:document>
+</file>
+
+<file path=word/endnotes.xml><?xml version="1.0" encoding="utf-8"?>
+<w:endnotes xmlns:wpc="http://schemas.microsoft.com/office/word/2010/wordprocessingCanvas" xmlns:cx="http://schemas.microsoft.com/office/drawing/2014/chartex" xmlns:cx1="http://schemas.microsoft.com/office/drawing/2015/9/8/chartex" xmlns:mc="http://schemas.openxmlformats.org/markup-compatibility/2006" xmlns:o="urn:schemas-microsoft-com:office:office" xmlns:r="http://schemas.openxmlformats.org/officeDocument/2006/relationships" xmlns:m="http://schemas.openxmlformats.org/officeDocument/2006/math" xmlns:v="urn:schemas-microsoft-com:vml" xmlns:wp14="http://schemas.microsoft.com/office/word/2010/wordprocessingDrawing" xmlns:wp="http://schemas.openxmlformats.org/drawingml/2006/wordprocessingDrawing" xmlns:w10="urn:schemas-microsoft-com:office:word" xmlns:w="http://schemas.openxmlformats.org/wordprocessingml/2006/main" xmlns:w14="http://schemas.microsoft.com/office/word/2010/wordml" xmlns:w15="http://schemas.microsoft.com/office/word/2012/wordml" xmlns:w16se="http://schemas.microsoft.com/office/word/2015/wordml/symex" xmlns:wpg="http://schemas.microsoft.com/office/word/2010/wordprocessingGroup" xmlns:wpi="http://schemas.microsoft.com/office/word/2010/wordprocessingInk" xmlns:wne="http://schemas.microsoft.com/office/word/2006/wordml" xmlns:wps="http://schemas.microsoft.com/office/word/2010/wordprocessingShape" mc:Ignorable="w14 w15 w16se wp14">
+  <w:endnote w:type="separator" w:id="-1">
+    <w:p>
+      <w:pPr>
+        <w:spacing w:after="0" w:line="240" w:lineRule="auto"/>
+      </w:pPr>
+      <w:r>
+        <w:separator/>
+      </w:r>
+    </w:p>
+  </w:endnote>
+  <w:endnote w:type="continuationSeparator" w:id="0">
+    <w:p>
+      <w:pPr>
+        <w:spacing w:after="0" w:line="240" w:lineRule="auto"/>
+      </w:pPr>
+      <w:r>
+        <w:continuationSeparator/>
+      </w:r>
+    </w:p>
+  </w:endnote>
+</w:endnotes>
+</file>
+
+<file path=word/footnotes.xml><?xml version="1.0" encoding="utf-8"?>
+<w:footnotes xmlns:wpc="http://schemas.microsoft.com/office/word/2010/wordprocessingCanvas" xmlns:cx="http://schemas.microsoft.com/office/drawing/2014/chartex" xmlns:cx1="http://schemas.microsoft.com/office/drawing/2015/9/8/chartex" xmlns:mc="http://schemas.openxmlformats.org/markup-compatibility/2006" xmlns:o="urn:schemas-microsoft-com:office:office" xmlns:r="http://schemas.openxmlformats.org/officeDocument/2006/relationships" xmlns:m="http://schemas.openxmlformats.org/officeDocument/2006/math" xmlns:v="urn:schemas-microsoft-com:vml" xmlns:wp14="http://schemas.microsoft.com/office/word/2010/wordprocessingDrawing" xmlns:wp="http://schemas.openxmlformats.org/drawingml/2006/wordprocessingDrawing" xmlns:w10="urn:schemas-microsoft-com:office:word" xmlns:w="http://schemas.openxmlformats.org/wordprocessingml/2006/main" xmlns:w14="http://schemas.microsoft.com/office/word/2010/wordml" xmlns:w15="http://schemas.microsoft.com/office/word/2012/wordml" xmlns:w16se="http://schemas.microsoft.com/office/word/2015/wordml/symex" xmlns:wpg="http://schemas.microsoft.com/office/word/2010/wordprocessingGroup" xmlns:wpi="http://schemas.microsoft.com/office/word/2010/wordprocessingInk" xmlns:wne="http://schemas.microsoft.com/office/word/2006/wordml" xmlns:wps="http://schemas.microsoft.com/office/word/2010/wordprocessingShape" mc:Ignorable="w14 w15 w16se wp14">
+  <w:footnote w:type="separator" w:id="-1">
+    <w:p>
+      <w:pPr>
+        <w:spacing w:after="0" w:line="240" w:lineRule="auto"/>
+      </w:pPr>
+      <w:r>
+        <w:separator/>
+      </w:r>
+    </w:p>
+  </w:footnote>
+  <w:footnote w:type="continuationSeparator" w:id="0">
+    <w:p>
+      <w:pPr>
+        <w:spacing w:after="0" w:line="240" w:lineRule="auto"/>
+      </w:pPr>
+      <w:r>
+        <w:continuationSeparator/>
+      </w:r>
+    </w:p>
+  </w:footnote>
+</w:footnotes>
+</file>
+
+<file path=word/header1.xml><?xml version="1.0" encoding="utf-8"?>
+<w:hdr xmlns:wpc="http://schemas.microsoft.com/office/word/2010/wordprocessingCanvas" xmlns:cx="http://schemas.microsoft.com/office/drawing/2014/chartex" xmlns:cx1="http://schemas.microsoft.com/office/drawing/2015/9/8/chartex" xmlns:mc="http://schemas.openxmlformats.org/markup-compatibility/2006" xmlns:o="urn:schemas-microsoft-com:office:office" xmlns:r="http://schemas.openxmlformats.org/officeDocument/2006/relationships" xmlns:m="http://schemas.openxmlformats.org/officeDocument/2006/math" xmlns:v="urn:schemas-microsoft-com:vml" xmlns:wp14="http://schemas.microsoft.com/office/word/2010/wordprocessingDrawing" xmlns:wp="http://schemas.openxmlformats.org/drawingml/2006/wordprocessingDrawing" xmlns:w10="urn:schemas-microsoft-com:office:word" xmlns:w="http://schemas.openxmlformats.org/wordprocessingml/2006/main" xmlns:w14="http://schemas.microsoft.com/office/word/2010/wordml" xmlns:w15="http://schemas.microsoft.com/office/word/2012/wordml" xmlns:w16se="http://schemas.microsoft.com/office/word/2015/wordml/symex" xmlns:wpg="http://schemas.microsoft.com/office/word/2010/wordprocessingGroup" xmlns:wpi="http://schemas.microsoft.com/office/word/2010/wordprocessingInk" xmlns:wne="http://schemas.microsoft.com/office/word/2006/wordml" xmlns:wps="http://schemas.microsoft.com/office/word/2010/wordprocessingShape" mc:Ignorable="w14 w15 w16se wp14">
+  <w:p>
+    <w:pPr>
+      <w:pStyle w:val="Header"/>
+    </w:pPr>
+    <w:r>
+      <w:ptab w:relativeTo="margin" w:alignment="center" w:leader="none"/>
+    </w:r>
+    <w:r>
+      <w:ptab w:relativeTo="margin" w:alignment="right" w:leader="none"/>
+    </w:r>
+    <w:r>
+      <w:t>68_Adnan Shaikh</w:t>
+    </w:r>
+  </w:p>
+</w:hdr>
 </file>
 
 <file path=word/styles.xml><?xml version="1.0" encoding="utf-8"?>
@@ -485,7 +1923,6 @@
   <w:style w:type="character" w:default="1" w:styleId="DefaultParagraphFont">
     <w:name w:val="Default Paragraph Font"/>
     <w:uiPriority w:val="1"/>
-    <w:semiHidden/>
     <w:unhideWhenUsed/>
   </w:style>
   <w:style w:type="table" w:default="1" w:styleId="TableNormal">
@@ -508,6 +1945,50 @@
     <w:uiPriority w:val="99"/>
     <w:semiHidden/>
     <w:unhideWhenUsed/>
+  </w:style>
+  <w:style w:type="paragraph" w:styleId="Header">
+    <w:name w:val="header"/>
+    <w:basedOn w:val="Normal"/>
+    <w:link w:val="HeaderChar"/>
+    <w:uiPriority w:val="99"/>
+    <w:unhideWhenUsed/>
+    <w:rsid w:val="00086063"/>
+    <w:pPr>
+      <w:tabs>
+        <w:tab w:val="center" w:pos="4513"/>
+        <w:tab w:val="right" w:pos="9026"/>
+      </w:tabs>
+      <w:spacing w:after="0" w:line="240" w:lineRule="auto"/>
+    </w:pPr>
+  </w:style>
+  <w:style w:type="character" w:customStyle="1" w:styleId="HeaderChar">
+    <w:name w:val="Header Char"/>
+    <w:basedOn w:val="DefaultParagraphFont"/>
+    <w:link w:val="Header"/>
+    <w:uiPriority w:val="99"/>
+    <w:rsid w:val="00086063"/>
+  </w:style>
+  <w:style w:type="paragraph" w:styleId="Footer">
+    <w:name w:val="footer"/>
+    <w:basedOn w:val="Normal"/>
+    <w:link w:val="FooterChar"/>
+    <w:uiPriority w:val="99"/>
+    <w:unhideWhenUsed/>
+    <w:rsid w:val="00086063"/>
+    <w:pPr>
+      <w:tabs>
+        <w:tab w:val="center" w:pos="4513"/>
+        <w:tab w:val="right" w:pos="9026"/>
+      </w:tabs>
+      <w:spacing w:after="0" w:line="240" w:lineRule="auto"/>
+    </w:pPr>
+  </w:style>
+  <w:style w:type="character" w:customStyle="1" w:styleId="FooterChar">
+    <w:name w:val="Footer Char"/>
+    <w:basedOn w:val="DefaultParagraphFont"/>
+    <w:link w:val="Footer"/>
+    <w:uiPriority w:val="99"/>
+    <w:rsid w:val="00086063"/>
   </w:style>
 </w:styles>
 </file>

</xml_diff>